<commit_message>
Fix IA date, fix SSQ/Foresters rate alignment
</commit_message>
<xml_diff>
--- a/docassemble/fhoverrideforms/data/templates/OR_Template_SSQ_EN.docx
+++ b/docassemble/fhoverrideforms/data/templates/OR_Template_SSQ_EN.docx
@@ -97,12 +97,12 @@
         <w:tblLook w:val="04A0" w:firstRow="1" w:lastRow="0" w:firstColumn="1" w:lastColumn="0" w:noHBand="0" w:noVBand="1"/>
       </w:tblPr>
       <w:tblGrid>
-        <w:gridCol w:w="1208"/>
-        <w:gridCol w:w="2227"/>
-        <w:gridCol w:w="222"/>
-        <w:gridCol w:w="2929"/>
-        <w:gridCol w:w="1357"/>
-        <w:gridCol w:w="1397"/>
+        <w:gridCol w:w="1156"/>
+        <w:gridCol w:w="2119"/>
+        <w:gridCol w:w="221"/>
+        <w:gridCol w:w="2784"/>
+        <w:gridCol w:w="1366"/>
+        <w:gridCol w:w="1694"/>
       </w:tblGrid>
       <w:tr>
         <w:trPr>
@@ -133,8 +133,6 @@
                 <w:lang w:val="en-CA" w:eastAsia="en-CA"/>
               </w:rPr>
             </w:pPr>
-            <w:bookmarkStart w:id="0" w:name="_GoBack"/>
-            <w:bookmarkEnd w:id="0"/>
             <w:r>
               <w:rPr>
                 <w:rFonts w:ascii="Calibri" w:eastAsia="Times New Roman" w:hAnsi="Calibri" w:cs="Calibri"/>
@@ -558,6 +556,16 @@
                 <w:color w:val="000000"/>
                 <w:lang w:val="en-CA" w:eastAsia="en-CA"/>
               </w:rPr>
+              <w:t>pers_</w:t>
+            </w:r>
+            <w:r>
+              <w:rPr>
+                <w:rFonts w:ascii="Calibri" w:eastAsia="Times New Roman" w:hAnsi="Calibri" w:cs="Calibri"/>
+                <w:b/>
+                <w:bCs/>
+                <w:color w:val="000000"/>
+                <w:lang w:val="en-CA" w:eastAsia="en-CA"/>
+              </w:rPr>
               <w:t>life_rate</w:t>
             </w:r>
             <w:proofErr w:type="spellEnd"/>
@@ -607,6 +615,14 @@
               <w:t xml:space="preserve">{{ </w:t>
             </w:r>
             <w:proofErr w:type="spellStart"/>
+            <w:r>
+              <w:rPr>
+                <w:rFonts w:ascii="Calibri" w:eastAsia="Times New Roman" w:hAnsi="Calibri" w:cs="Calibri"/>
+                <w:color w:val="000000"/>
+                <w:lang w:val="en-CA" w:eastAsia="en-CA"/>
+              </w:rPr>
+              <w:t>pers_</w:t>
+            </w:r>
             <w:r>
               <w:rPr>
                 <w:rFonts w:ascii="Calibri" w:eastAsia="Times New Roman" w:hAnsi="Calibri" w:cs="Calibri"/>
@@ -962,6 +978,50 @@
               </w:rPr>
               <w:t> </w:t>
             </w:r>
+            <w:r>
+              <w:rPr>
+                <w:rFonts w:ascii="Calibri" w:eastAsia="Times New Roman" w:hAnsi="Calibri" w:cs="Calibri"/>
+                <w:b/>
+                <w:bCs/>
+                <w:color w:val="000000"/>
+                <w:lang w:val="en-CA" w:eastAsia="en-CA"/>
+              </w:rPr>
+              <w:t xml:space="preserve">{{ </w:t>
+            </w:r>
+            <w:proofErr w:type="spellStart"/>
+            <w:r>
+              <w:rPr>
+                <w:rFonts w:ascii="Calibri" w:eastAsia="Times New Roman" w:hAnsi="Calibri" w:cs="Calibri"/>
+                <w:b/>
+                <w:bCs/>
+                <w:color w:val="000000"/>
+                <w:lang w:val="en-CA" w:eastAsia="en-CA"/>
+              </w:rPr>
+              <w:t>corp</w:t>
+            </w:r>
+            <w:r>
+              <w:rPr>
+                <w:rFonts w:ascii="Calibri" w:eastAsia="Times New Roman" w:hAnsi="Calibri" w:cs="Calibri"/>
+                <w:b/>
+                <w:bCs/>
+                <w:color w:val="000000"/>
+                <w:lang w:val="en-CA" w:eastAsia="en-CA"/>
+              </w:rPr>
+              <w:t>_life_rate</w:t>
+            </w:r>
+            <w:proofErr w:type="spellEnd"/>
+            <w:r>
+              <w:rPr>
+                <w:rFonts w:ascii="Calibri" w:eastAsia="Times New Roman" w:hAnsi="Calibri" w:cs="Calibri"/>
+                <w:b/>
+                <w:bCs/>
+                <w:color w:val="000000"/>
+                <w:lang w:val="en-CA" w:eastAsia="en-CA"/>
+              </w:rPr>
+              <w:t xml:space="preserve"> }}</w:t>
+            </w:r>
+            <w:bookmarkStart w:id="0" w:name="_GoBack"/>
+            <w:bookmarkEnd w:id="0"/>
           </w:p>
         </w:tc>
         <w:tc>
@@ -988,6 +1048,40 @@
                 <w:lang w:val="en-CA" w:eastAsia="en-CA"/>
               </w:rPr>
             </w:pPr>
+            <w:r>
+              <w:rPr>
+                <w:rFonts w:ascii="Calibri" w:eastAsia="Times New Roman" w:hAnsi="Calibri" w:cs="Calibri"/>
+                <w:color w:val="000000"/>
+                <w:lang w:val="en-CA" w:eastAsia="en-CA"/>
+              </w:rPr>
+              <w:t xml:space="preserve">{{ </w:t>
+            </w:r>
+            <w:proofErr w:type="spellStart"/>
+            <w:r>
+              <w:rPr>
+                <w:rFonts w:ascii="Calibri" w:eastAsia="Times New Roman" w:hAnsi="Calibri" w:cs="Calibri"/>
+                <w:color w:val="000000"/>
+                <w:lang w:val="en-CA" w:eastAsia="en-CA"/>
+              </w:rPr>
+              <w:t>corp</w:t>
+            </w:r>
+            <w:r>
+              <w:rPr>
+                <w:rFonts w:ascii="Calibri" w:eastAsia="Times New Roman" w:hAnsi="Calibri" w:cs="Calibri"/>
+                <w:color w:val="000000"/>
+                <w:lang w:val="en-CA" w:eastAsia="en-CA"/>
+              </w:rPr>
+              <w:t>_old_life_rate</w:t>
+            </w:r>
+            <w:proofErr w:type="spellEnd"/>
+            <w:r>
+              <w:rPr>
+                <w:rFonts w:ascii="Calibri" w:eastAsia="Times New Roman" w:hAnsi="Calibri" w:cs="Calibri"/>
+                <w:color w:val="000000"/>
+                <w:lang w:val="en-CA" w:eastAsia="en-CA"/>
+              </w:rPr>
+              <w:t xml:space="preserve"> }}</w:t>
+            </w:r>
             <w:r>
               <w:rPr>
                 <w:rFonts w:ascii="Calibri" w:eastAsia="Times New Roman" w:hAnsi="Calibri" w:cs="Calibri"/>

</xml_diff>